<commit_message>
some cleaning and plotting functions
</commit_message>
<xml_diff>
--- a/codebook_food.docx
+++ b/codebook_food.docx
@@ -1410,7 +1410,29 @@
           <w:sz w:val="36"/>
           <w:sz-cs w:val="36"/>
         </w:rPr>
-        <w:t xml:space="preserve">19) eating_out - </w:t>
+        <w:t xml:space="preserve">19) eating_out</w:t>
+      </w:r>
+    </w:p>
+    <w:p>
+      <w:pPr/>
+      <w:r>
+        <w:rPr>
+          <w:rFonts w:ascii="Times New Roman" w:hAnsi="Times New Roman" w:cs="Times New Roman"/>
+          <w:sz w:val="36"/>
+          <w:sz-cs w:val="36"/>
+        </w:rPr>
+        <w:t xml:space="preserve"/>
+      </w:r>
+    </w:p>
+    <w:p>
+      <w:pPr/>
+      <w:r>
+        <w:rPr>
+          <w:rFonts w:ascii="Times New Roman" w:hAnsi="Times New Roman" w:cs="Times New Roman"/>
+          <w:sz w:val="36"/>
+          <w:sz-cs w:val="36"/>
+        </w:rPr>
+        <w:t xml:space="preserve"> - </w:t>
       </w:r>
       <w:r>
         <w:rPr>

</xml_diff>